<commit_message>
FR - added Defect report, small changes to Inspector Log
</commit_message>
<xml_diff>
--- a/Documentation (Serbian)/Formal Review/Andrija/Docx/RC-32-001 Log Inspektora 1.docx
+++ b/Documentation (Serbian)/Formal Review/Andrija/Docx/RC-32-001 Log Inspektora 1.docx
@@ -1,11 +1,8 @@
 
 <file path=word/document.xml><?xml version="1.0" encoding="utf-8"?>
-<w:document xmlns:wpc="http://schemas.microsoft.com/office/word/2010/wordprocessingCanvas" xmlns:cx="http://schemas.microsoft.com/office/drawing/2014/chartex" xmlns:cx1="http://schemas.microsoft.com/office/drawing/2015/9/8/chartex" xmlns:cx2="http://schemas.microsoft.com/office/drawing/2015/10/21/chartex" xmlns:cx3="http://schemas.microsoft.com/office/drawing/2016/5/9/chartex" xmlns:cx4="http://schemas.microsoft.com/office/drawing/2016/5/10/chartex" xmlns:cx5="http://schemas.microsoft.com/office/drawing/2016/5/11/chartex" xmlns:cx6="http://schemas.microsoft.com/office/drawing/2016/5/12/chartex" xmlns:cx7="http://schemas.microsoft.com/office/drawing/2016/5/13/chartex" xmlns:cx8="http://schemas.microsoft.com/office/drawing/2016/5/14/chartex" xmlns:mc="http://schemas.openxmlformats.org/markup-compatibility/2006" xmlns:aink="http://schemas.microsoft.com/office/drawing/2016/ink" xmlns:am3d="http://schemas.microsoft.com/office/drawing/2017/model3d" xmlns:o="urn:schemas-microsoft-com:office:office" xmlns:r="http://schemas.openxmlformats.org/officeDocument/2006/relationships" xmlns:m="http://schemas.openxmlformats.org/officeDocument/2006/math" xmlns:v="urn:schemas-microsoft-com:vml" xmlns:wp14="http://schemas.microsoft.com/office/word/2010/wordprocessingDrawing" xmlns:wp="http://schemas.openxmlformats.org/drawingml/2006/wordprocessingDrawing" xmlns:w10="urn:schemas-microsoft-com:office:word" xmlns:w="http://schemas.openxmlformats.org/wordprocessingml/2006/main" xmlns:w14="http://schemas.microsoft.com/office/word/2010/wordml" xmlns:w15="http://schemas.microsoft.com/office/word/2012/wordml" xmlns:w16cex="http://schemas.microsoft.com/office/word/2018/wordml/cex" xmlns:w16cid="http://schemas.microsoft.com/office/word/2016/wordml/cid" xmlns:w16="http://schemas.microsoft.com/office/word/2018/wordml" xmlns:w16se="http://schemas.microsoft.com/office/word/2015/wordml/symex" xmlns:wpg="http://schemas.microsoft.com/office/word/2010/wordprocessingGroup" xmlns:wpi="http://schemas.microsoft.com/office/word/2010/wordprocessingInk" xmlns:wne="http://schemas.microsoft.com/office/word/2006/wordml" xmlns:wps="http://schemas.microsoft.com/office/word/2010/wordprocessingShape" mc:Ignorable="w14 w15 w16se w16cid w16 w16cex wp14">
+<w:document xmlns:wpc="http://schemas.microsoft.com/office/word/2010/wordprocessingCanvas" xmlns:cx="http://schemas.microsoft.com/office/drawing/2014/chartex" xmlns:cx1="http://schemas.microsoft.com/office/drawing/2015/9/8/chartex" xmlns:cx2="http://schemas.microsoft.com/office/drawing/2015/10/21/chartex" xmlns:cx3="http://schemas.microsoft.com/office/drawing/2016/5/9/chartex" xmlns:cx4="http://schemas.microsoft.com/office/drawing/2016/5/10/chartex" xmlns:cx5="http://schemas.microsoft.com/office/drawing/2016/5/11/chartex" xmlns:cx6="http://schemas.microsoft.com/office/drawing/2016/5/12/chartex" xmlns:cx7="http://schemas.microsoft.com/office/drawing/2016/5/13/chartex" xmlns:cx8="http://schemas.microsoft.com/office/drawing/2016/5/14/chartex" xmlns:mc="http://schemas.openxmlformats.org/markup-compatibility/2006" xmlns:aink="http://schemas.microsoft.com/office/drawing/2016/ink" xmlns:am3d="http://schemas.microsoft.com/office/drawing/2017/model3d" xmlns:o="urn:schemas-microsoft-com:office:office" xmlns:r="http://schemas.openxmlformats.org/officeDocument/2006/relationships" xmlns:m="http://schemas.openxmlformats.org/officeDocument/2006/math" xmlns:v="urn:schemas-microsoft-com:vml" xmlns:wp14="http://schemas.microsoft.com/office/word/2010/wordprocessingDrawing" xmlns:wp="http://schemas.openxmlformats.org/drawingml/2006/wordprocessingDrawing" xmlns:w10="urn:schemas-microsoft-com:office:word" xmlns:w="http://schemas.openxmlformats.org/wordprocessingml/2006/main" xmlns:w14="http://schemas.microsoft.com/office/word/2010/wordml" xmlns:w15="http://schemas.microsoft.com/office/word/2012/wordml" xmlns:w16cid="http://schemas.microsoft.com/office/word/2016/wordml/cid" xmlns:w16se="http://schemas.microsoft.com/office/word/2015/wordml/symex" xmlns:wpg="http://schemas.microsoft.com/office/word/2010/wordprocessingGroup" xmlns:wpi="http://schemas.microsoft.com/office/word/2010/wordprocessingInk" xmlns:wne="http://schemas.microsoft.com/office/word/2006/wordml" xmlns:wps="http://schemas.microsoft.com/office/word/2010/wordprocessingShape" mc:Ignorable="w14 w15 w16se w16cid wp14">
   <w:body>
-    <w:p>
-      <w:bookmarkStart w:id="0" w:name="_GoBack"/>
-      <w:bookmarkEnd w:id="0"/>
-    </w:p>
+    <w:p/>
     <w:tbl>
       <w:tblPr>
         <w:tblW w:w="10778" w:type="dxa"/>
@@ -103,8 +100,8 @@
                 <w:lang w:val="sr-Cyrl-RS"/>
               </w:rPr>
             </w:pPr>
-            <w:bookmarkStart w:id="1" w:name="log"/>
-            <w:bookmarkEnd w:id="1"/>
+            <w:bookmarkStart w:id="0" w:name="log"/>
+            <w:bookmarkEnd w:id="0"/>
             <w:r>
               <w:rPr>
                 <w:b/>
@@ -231,8 +228,8 @@
                 <w:lang w:val="sr-Cyrl-RS"/>
               </w:rPr>
             </w:pPr>
-            <w:bookmarkStart w:id="2" w:name="_Toc396809360"/>
-            <w:bookmarkStart w:id="3" w:name="_Toc396809754"/>
+            <w:bookmarkStart w:id="1" w:name="_Toc396809360"/>
+            <w:bookmarkStart w:id="2" w:name="_Toc396809754"/>
             <w:r>
               <w:rPr>
                 <w:b/>
@@ -1257,7 +1254,16 @@
                 <w:sz w:val="24"/>
                 <w:lang w:val="sr-Cyrl-RS"/>
               </w:rPr>
-              <w:t xml:space="preserve">Мислим да је овај производ спреман за </w:t>
+              <w:t>Мислим да је овај производ спреман за</w:t>
+            </w:r>
+            <w:bookmarkStart w:id="3" w:name="_GoBack"/>
+            <w:bookmarkEnd w:id="3"/>
+            <w:r>
+              <w:rPr>
+                <w:sz w:val="24"/>
+                <w:lang w:val="sr-Cyrl-RS"/>
+              </w:rPr>
+              <w:t xml:space="preserve"> </w:t>
             </w:r>
             <w:r>
               <w:rPr>
@@ -1336,19 +1342,19 @@
               <w:rPr>
                 <w:sz w:val="28"/>
               </w:rPr>
+              <w:sym w:font="Wingdings" w:char="F0A8"/>
+            </w:r>
+            <w:r>
+              <w:rPr>
+                <w:sz w:val="24"/>
+              </w:rPr>
+              <w:tab/>
+            </w:r>
+            <w:r>
+              <w:rPr>
+                <w:sz w:val="28"/>
+              </w:rPr>
               <w:sym w:font="Wingdings" w:char="F0FE"/>
-            </w:r>
-            <w:r>
-              <w:rPr>
-                <w:sz w:val="24"/>
-              </w:rPr>
-              <w:tab/>
-            </w:r>
-            <w:r>
-              <w:rPr>
-                <w:sz w:val="28"/>
-              </w:rPr>
-              <w:sym w:font="Wingdings" w:char="F0A8"/>
             </w:r>
           </w:p>
           <w:p>
@@ -1637,6 +1643,12 @@
                 <w:sz w:val="24"/>
               </w:rPr>
             </w:pPr>
+            <w:r>
+              <w:rPr>
+                <w:sz w:val="24"/>
+              </w:rPr>
+              <w:t>7</w:t>
+            </w:r>
           </w:p>
         </w:tc>
       </w:tr>
@@ -1746,6 +1758,12 @@
                 <w:sz w:val="24"/>
               </w:rPr>
             </w:pPr>
+            <w:r>
+              <w:rPr>
+                <w:sz w:val="24"/>
+              </w:rPr>
+              <w:t>8</w:t>
+            </w:r>
           </w:p>
         </w:tc>
       </w:tr>
@@ -1853,6 +1871,12 @@
                 <w:sz w:val="24"/>
               </w:rPr>
             </w:pPr>
+            <w:r>
+              <w:rPr>
+                <w:sz w:val="24"/>
+              </w:rPr>
+              <w:t>2</w:t>
+            </w:r>
           </w:p>
         </w:tc>
       </w:tr>
@@ -1965,6 +1989,12 @@
                 <w:sz w:val="24"/>
               </w:rPr>
             </w:pPr>
+            <w:r>
+              <w:rPr>
+                <w:sz w:val="24"/>
+              </w:rPr>
+              <w:t>17</w:t>
+            </w:r>
           </w:p>
         </w:tc>
       </w:tr>
@@ -4549,8 +4579,8 @@
           </w:p>
         </w:tc>
       </w:tr>
+      <w:bookmarkEnd w:id="1"/>
       <w:bookmarkEnd w:id="2"/>
-      <w:bookmarkEnd w:id="3"/>
     </w:tbl>
     <w:p/>
     <w:tbl>
@@ -6563,7 +6593,7 @@
 </file>
 
 <file path=word/endnotes.xml><?xml version="1.0" encoding="utf-8"?>
-<w:endnotes xmlns:wpc="http://schemas.microsoft.com/office/word/2010/wordprocessingCanvas" xmlns:cx="http://schemas.microsoft.com/office/drawing/2014/chartex" xmlns:cx1="http://schemas.microsoft.com/office/drawing/2015/9/8/chartex" xmlns:cx2="http://schemas.microsoft.com/office/drawing/2015/10/21/chartex" xmlns:cx3="http://schemas.microsoft.com/office/drawing/2016/5/9/chartex" xmlns:cx4="http://schemas.microsoft.com/office/drawing/2016/5/10/chartex" xmlns:cx5="http://schemas.microsoft.com/office/drawing/2016/5/11/chartex" xmlns:cx6="http://schemas.microsoft.com/office/drawing/2016/5/12/chartex" xmlns:cx7="http://schemas.microsoft.com/office/drawing/2016/5/13/chartex" xmlns:cx8="http://schemas.microsoft.com/office/drawing/2016/5/14/chartex" xmlns:mc="http://schemas.openxmlformats.org/markup-compatibility/2006" xmlns:aink="http://schemas.microsoft.com/office/drawing/2016/ink" xmlns:am3d="http://schemas.microsoft.com/office/drawing/2017/model3d" xmlns:o="urn:schemas-microsoft-com:office:office" xmlns:r="http://schemas.openxmlformats.org/officeDocument/2006/relationships" xmlns:m="http://schemas.openxmlformats.org/officeDocument/2006/math" xmlns:v="urn:schemas-microsoft-com:vml" xmlns:wp14="http://schemas.microsoft.com/office/word/2010/wordprocessingDrawing" xmlns:wp="http://schemas.openxmlformats.org/drawingml/2006/wordprocessingDrawing" xmlns:w10="urn:schemas-microsoft-com:office:word" xmlns:w="http://schemas.openxmlformats.org/wordprocessingml/2006/main" xmlns:w14="http://schemas.microsoft.com/office/word/2010/wordml" xmlns:w15="http://schemas.microsoft.com/office/word/2012/wordml" xmlns:w16cex="http://schemas.microsoft.com/office/word/2018/wordml/cex" xmlns:w16cid="http://schemas.microsoft.com/office/word/2016/wordml/cid" xmlns:w16="http://schemas.microsoft.com/office/word/2018/wordml" xmlns:w16se="http://schemas.microsoft.com/office/word/2015/wordml/symex" xmlns:wpg="http://schemas.microsoft.com/office/word/2010/wordprocessingGroup" xmlns:wpi="http://schemas.microsoft.com/office/word/2010/wordprocessingInk" xmlns:wne="http://schemas.microsoft.com/office/word/2006/wordml" xmlns:wps="http://schemas.microsoft.com/office/word/2010/wordprocessingShape" mc:Ignorable="w14 w15 w16se w16cid w16 w16cex wp14">
+<w:endnotes xmlns:wpc="http://schemas.microsoft.com/office/word/2010/wordprocessingCanvas" xmlns:cx="http://schemas.microsoft.com/office/drawing/2014/chartex" xmlns:cx1="http://schemas.microsoft.com/office/drawing/2015/9/8/chartex" xmlns:cx2="http://schemas.microsoft.com/office/drawing/2015/10/21/chartex" xmlns:cx3="http://schemas.microsoft.com/office/drawing/2016/5/9/chartex" xmlns:cx4="http://schemas.microsoft.com/office/drawing/2016/5/10/chartex" xmlns:cx5="http://schemas.microsoft.com/office/drawing/2016/5/11/chartex" xmlns:cx6="http://schemas.microsoft.com/office/drawing/2016/5/12/chartex" xmlns:cx7="http://schemas.microsoft.com/office/drawing/2016/5/13/chartex" xmlns:cx8="http://schemas.microsoft.com/office/drawing/2016/5/14/chartex" xmlns:mc="http://schemas.openxmlformats.org/markup-compatibility/2006" xmlns:aink="http://schemas.microsoft.com/office/drawing/2016/ink" xmlns:am3d="http://schemas.microsoft.com/office/drawing/2017/model3d" xmlns:o="urn:schemas-microsoft-com:office:office" xmlns:r="http://schemas.openxmlformats.org/officeDocument/2006/relationships" xmlns:m="http://schemas.openxmlformats.org/officeDocument/2006/math" xmlns:v="urn:schemas-microsoft-com:vml" xmlns:wp14="http://schemas.microsoft.com/office/word/2010/wordprocessingDrawing" xmlns:wp="http://schemas.openxmlformats.org/drawingml/2006/wordprocessingDrawing" xmlns:w10="urn:schemas-microsoft-com:office:word" xmlns:w="http://schemas.openxmlformats.org/wordprocessingml/2006/main" xmlns:w14="http://schemas.microsoft.com/office/word/2010/wordml" xmlns:w15="http://schemas.microsoft.com/office/word/2012/wordml" xmlns:w16cid="http://schemas.microsoft.com/office/word/2016/wordml/cid" xmlns:w16se="http://schemas.microsoft.com/office/word/2015/wordml/symex" xmlns:wpg="http://schemas.microsoft.com/office/word/2010/wordprocessingGroup" xmlns:wpi="http://schemas.microsoft.com/office/word/2010/wordprocessingInk" xmlns:wne="http://schemas.microsoft.com/office/word/2006/wordml" xmlns:wps="http://schemas.microsoft.com/office/word/2010/wordprocessingShape" mc:Ignorable="w14 w15 w16se w16cid wp14">
   <w:endnote w:type="separator" w:id="-1">
     <w:p>
       <w:r>
@@ -6582,7 +6612,7 @@
 </file>
 
 <file path=word/footnotes.xml><?xml version="1.0" encoding="utf-8"?>
-<w:footnotes xmlns:wpc="http://schemas.microsoft.com/office/word/2010/wordprocessingCanvas" xmlns:cx="http://schemas.microsoft.com/office/drawing/2014/chartex" xmlns:cx1="http://schemas.microsoft.com/office/drawing/2015/9/8/chartex" xmlns:cx2="http://schemas.microsoft.com/office/drawing/2015/10/21/chartex" xmlns:cx3="http://schemas.microsoft.com/office/drawing/2016/5/9/chartex" xmlns:cx4="http://schemas.microsoft.com/office/drawing/2016/5/10/chartex" xmlns:cx5="http://schemas.microsoft.com/office/drawing/2016/5/11/chartex" xmlns:cx6="http://schemas.microsoft.com/office/drawing/2016/5/12/chartex" xmlns:cx7="http://schemas.microsoft.com/office/drawing/2016/5/13/chartex" xmlns:cx8="http://schemas.microsoft.com/office/drawing/2016/5/14/chartex" xmlns:mc="http://schemas.openxmlformats.org/markup-compatibility/2006" xmlns:aink="http://schemas.microsoft.com/office/drawing/2016/ink" xmlns:am3d="http://schemas.microsoft.com/office/drawing/2017/model3d" xmlns:o="urn:schemas-microsoft-com:office:office" xmlns:r="http://schemas.openxmlformats.org/officeDocument/2006/relationships" xmlns:m="http://schemas.openxmlformats.org/officeDocument/2006/math" xmlns:v="urn:schemas-microsoft-com:vml" xmlns:wp14="http://schemas.microsoft.com/office/word/2010/wordprocessingDrawing" xmlns:wp="http://schemas.openxmlformats.org/drawingml/2006/wordprocessingDrawing" xmlns:w10="urn:schemas-microsoft-com:office:word" xmlns:w="http://schemas.openxmlformats.org/wordprocessingml/2006/main" xmlns:w14="http://schemas.microsoft.com/office/word/2010/wordml" xmlns:w15="http://schemas.microsoft.com/office/word/2012/wordml" xmlns:w16cex="http://schemas.microsoft.com/office/word/2018/wordml/cex" xmlns:w16cid="http://schemas.microsoft.com/office/word/2016/wordml/cid" xmlns:w16="http://schemas.microsoft.com/office/word/2018/wordml" xmlns:w16se="http://schemas.microsoft.com/office/word/2015/wordml/symex" xmlns:wpg="http://schemas.microsoft.com/office/word/2010/wordprocessingGroup" xmlns:wpi="http://schemas.microsoft.com/office/word/2010/wordprocessingInk" xmlns:wne="http://schemas.microsoft.com/office/word/2006/wordml" xmlns:wps="http://schemas.microsoft.com/office/word/2010/wordprocessingShape" mc:Ignorable="w14 w15 w16se w16cid w16 w16cex wp14">
+<w:footnotes xmlns:wpc="http://schemas.microsoft.com/office/word/2010/wordprocessingCanvas" xmlns:cx="http://schemas.microsoft.com/office/drawing/2014/chartex" xmlns:cx1="http://schemas.microsoft.com/office/drawing/2015/9/8/chartex" xmlns:cx2="http://schemas.microsoft.com/office/drawing/2015/10/21/chartex" xmlns:cx3="http://schemas.microsoft.com/office/drawing/2016/5/9/chartex" xmlns:cx4="http://schemas.microsoft.com/office/drawing/2016/5/10/chartex" xmlns:cx5="http://schemas.microsoft.com/office/drawing/2016/5/11/chartex" xmlns:cx6="http://schemas.microsoft.com/office/drawing/2016/5/12/chartex" xmlns:cx7="http://schemas.microsoft.com/office/drawing/2016/5/13/chartex" xmlns:cx8="http://schemas.microsoft.com/office/drawing/2016/5/14/chartex" xmlns:mc="http://schemas.openxmlformats.org/markup-compatibility/2006" xmlns:aink="http://schemas.microsoft.com/office/drawing/2016/ink" xmlns:am3d="http://schemas.microsoft.com/office/drawing/2017/model3d" xmlns:o="urn:schemas-microsoft-com:office:office" xmlns:r="http://schemas.openxmlformats.org/officeDocument/2006/relationships" xmlns:m="http://schemas.openxmlformats.org/officeDocument/2006/math" xmlns:v="urn:schemas-microsoft-com:vml" xmlns:wp14="http://schemas.microsoft.com/office/word/2010/wordprocessingDrawing" xmlns:wp="http://schemas.openxmlformats.org/drawingml/2006/wordprocessingDrawing" xmlns:w10="urn:schemas-microsoft-com:office:word" xmlns:w="http://schemas.openxmlformats.org/wordprocessingml/2006/main" xmlns:w14="http://schemas.microsoft.com/office/word/2010/wordml" xmlns:w15="http://schemas.microsoft.com/office/word/2012/wordml" xmlns:w16cid="http://schemas.microsoft.com/office/word/2016/wordml/cid" xmlns:w16se="http://schemas.microsoft.com/office/word/2015/wordml/symex" xmlns:wpg="http://schemas.microsoft.com/office/word/2010/wordprocessingGroup" xmlns:wpi="http://schemas.microsoft.com/office/word/2010/wordprocessingInk" xmlns:wne="http://schemas.microsoft.com/office/word/2006/wordml" xmlns:wps="http://schemas.microsoft.com/office/word/2010/wordprocessingShape" mc:Ignorable="w14 w15 w16se w16cid wp14">
   <w:footnote w:type="separator" w:id="-1">
     <w:p>
       <w:r>
@@ -6601,7 +6631,7 @@
 </file>
 
 <file path=word/header1.xml><?xml version="1.0" encoding="utf-8"?>
-<w:hdr xmlns:wpc="http://schemas.microsoft.com/office/word/2010/wordprocessingCanvas" xmlns:cx="http://schemas.microsoft.com/office/drawing/2014/chartex" xmlns:cx1="http://schemas.microsoft.com/office/drawing/2015/9/8/chartex" xmlns:cx2="http://schemas.microsoft.com/office/drawing/2015/10/21/chartex" xmlns:cx3="http://schemas.microsoft.com/office/drawing/2016/5/9/chartex" xmlns:cx4="http://schemas.microsoft.com/office/drawing/2016/5/10/chartex" xmlns:cx5="http://schemas.microsoft.com/office/drawing/2016/5/11/chartex" xmlns:cx6="http://schemas.microsoft.com/office/drawing/2016/5/12/chartex" xmlns:cx7="http://schemas.microsoft.com/office/drawing/2016/5/13/chartex" xmlns:cx8="http://schemas.microsoft.com/office/drawing/2016/5/14/chartex" xmlns:mc="http://schemas.openxmlformats.org/markup-compatibility/2006" xmlns:aink="http://schemas.microsoft.com/office/drawing/2016/ink" xmlns:am3d="http://schemas.microsoft.com/office/drawing/2017/model3d" xmlns:o="urn:schemas-microsoft-com:office:office" xmlns:r="http://schemas.openxmlformats.org/officeDocument/2006/relationships" xmlns:m="http://schemas.openxmlformats.org/officeDocument/2006/math" xmlns:v="urn:schemas-microsoft-com:vml" xmlns:wp14="http://schemas.microsoft.com/office/word/2010/wordprocessingDrawing" xmlns:wp="http://schemas.openxmlformats.org/drawingml/2006/wordprocessingDrawing" xmlns:w10="urn:schemas-microsoft-com:office:word" xmlns:w="http://schemas.openxmlformats.org/wordprocessingml/2006/main" xmlns:w14="http://schemas.microsoft.com/office/word/2010/wordml" xmlns:w15="http://schemas.microsoft.com/office/word/2012/wordml" xmlns:w16cex="http://schemas.microsoft.com/office/word/2018/wordml/cex" xmlns:w16cid="http://schemas.microsoft.com/office/word/2016/wordml/cid" xmlns:w16="http://schemas.microsoft.com/office/word/2018/wordml" xmlns:w16se="http://schemas.microsoft.com/office/word/2015/wordml/symex" xmlns:wpg="http://schemas.microsoft.com/office/word/2010/wordprocessingGroup" xmlns:wpi="http://schemas.microsoft.com/office/word/2010/wordprocessingInk" xmlns:wne="http://schemas.microsoft.com/office/word/2006/wordml" xmlns:wps="http://schemas.microsoft.com/office/word/2010/wordprocessingShape" mc:Ignorable="w14 w15 w16se w16cid w16 w16cex wp14">
+<w:hdr xmlns:wpc="http://schemas.microsoft.com/office/word/2010/wordprocessingCanvas" xmlns:cx="http://schemas.microsoft.com/office/drawing/2014/chartex" xmlns:cx1="http://schemas.microsoft.com/office/drawing/2015/9/8/chartex" xmlns:cx2="http://schemas.microsoft.com/office/drawing/2015/10/21/chartex" xmlns:cx3="http://schemas.microsoft.com/office/drawing/2016/5/9/chartex" xmlns:cx4="http://schemas.microsoft.com/office/drawing/2016/5/10/chartex" xmlns:cx5="http://schemas.microsoft.com/office/drawing/2016/5/11/chartex" xmlns:cx6="http://schemas.microsoft.com/office/drawing/2016/5/12/chartex" xmlns:cx7="http://schemas.microsoft.com/office/drawing/2016/5/13/chartex" xmlns:cx8="http://schemas.microsoft.com/office/drawing/2016/5/14/chartex" xmlns:mc="http://schemas.openxmlformats.org/markup-compatibility/2006" xmlns:aink="http://schemas.microsoft.com/office/drawing/2016/ink" xmlns:am3d="http://schemas.microsoft.com/office/drawing/2017/model3d" xmlns:o="urn:schemas-microsoft-com:office:office" xmlns:r="http://schemas.openxmlformats.org/officeDocument/2006/relationships" xmlns:m="http://schemas.openxmlformats.org/officeDocument/2006/math" xmlns:v="urn:schemas-microsoft-com:vml" xmlns:wp14="http://schemas.microsoft.com/office/word/2010/wordprocessingDrawing" xmlns:wp="http://schemas.openxmlformats.org/drawingml/2006/wordprocessingDrawing" xmlns:w10="urn:schemas-microsoft-com:office:word" xmlns:w="http://schemas.openxmlformats.org/wordprocessingml/2006/main" xmlns:w14="http://schemas.microsoft.com/office/word/2010/wordml" xmlns:w15="http://schemas.microsoft.com/office/word/2012/wordml" xmlns:w16cid="http://schemas.microsoft.com/office/word/2016/wordml/cid" xmlns:w16se="http://schemas.microsoft.com/office/word/2015/wordml/symex" xmlns:wpg="http://schemas.microsoft.com/office/word/2010/wordprocessingGroup" xmlns:wpi="http://schemas.microsoft.com/office/word/2010/wordprocessingInk" xmlns:wne="http://schemas.microsoft.com/office/word/2006/wordml" xmlns:wps="http://schemas.microsoft.com/office/word/2010/wordprocessingShape" mc:Ignorable="w14 w15 w16se w16cid wp14">
   <w:p>
     <w:pPr>
       <w:pStyle w:val="Header"/>
@@ -6611,9 +6641,9 @@
         <w:noProof/>
       </w:rPr>
       <w:drawing>
-        <wp:inline distT="0" distB="0" distL="0" distR="0" wp14:anchorId="4F564FF6" wp14:editId="78BA69C5">
-          <wp:extent cx="998307" cy="305481"/>
-          <wp:effectExtent l="0" t="0" r="0" b="0"/>
+        <wp:inline distT="0" distB="0" distL="0" distR="0" wp14:anchorId="4F564FF6" wp14:editId="2393EF60">
+          <wp:extent cx="998307" cy="358171"/>
+          <wp:effectExtent l="0" t="0" r="0" b="3810"/>
           <wp:docPr id="1" name="Picture 1"/>
           <wp:cNvGraphicFramePr>
             <a:graphicFrameLocks xmlns:a="http://schemas.openxmlformats.org/drawingml/2006/main" noChangeAspect="1"/>
@@ -6640,7 +6670,7 @@
                 <pic:spPr>
                   <a:xfrm>
                     <a:off x="0" y="0"/>
-                    <a:ext cx="998307" cy="305481"/>
+                    <a:ext cx="998307" cy="358171"/>
                   </a:xfrm>
                   <a:prstGeom prst="rect">
                     <a:avLst/>
@@ -6657,7 +6687,7 @@
 </file>
 
 <file path=word/numbering.xml><?xml version="1.0" encoding="utf-8"?>
-<w:numbering xmlns:wpc="http://schemas.microsoft.com/office/word/2010/wordprocessingCanvas" xmlns:cx="http://schemas.microsoft.com/office/drawing/2014/chartex" xmlns:cx1="http://schemas.microsoft.com/office/drawing/2015/9/8/chartex" xmlns:cx2="http://schemas.microsoft.com/office/drawing/2015/10/21/chartex" xmlns:cx3="http://schemas.microsoft.com/office/drawing/2016/5/9/chartex" xmlns:cx4="http://schemas.microsoft.com/office/drawing/2016/5/10/chartex" xmlns:cx5="http://schemas.microsoft.com/office/drawing/2016/5/11/chartex" xmlns:cx6="http://schemas.microsoft.com/office/drawing/2016/5/12/chartex" xmlns:cx7="http://schemas.microsoft.com/office/drawing/2016/5/13/chartex" xmlns:cx8="http://schemas.microsoft.com/office/drawing/2016/5/14/chartex" xmlns:mc="http://schemas.openxmlformats.org/markup-compatibility/2006" xmlns:aink="http://schemas.microsoft.com/office/drawing/2016/ink" xmlns:am3d="http://schemas.microsoft.com/office/drawing/2017/model3d" xmlns:o="urn:schemas-microsoft-com:office:office" xmlns:r="http://schemas.openxmlformats.org/officeDocument/2006/relationships" xmlns:m="http://schemas.openxmlformats.org/officeDocument/2006/math" xmlns:v="urn:schemas-microsoft-com:vml" xmlns:wp14="http://schemas.microsoft.com/office/word/2010/wordprocessingDrawing" xmlns:wp="http://schemas.openxmlformats.org/drawingml/2006/wordprocessingDrawing" xmlns:w10="urn:schemas-microsoft-com:office:word" xmlns:w="http://schemas.openxmlformats.org/wordprocessingml/2006/main" xmlns:w14="http://schemas.microsoft.com/office/word/2010/wordml" xmlns:w15="http://schemas.microsoft.com/office/word/2012/wordml" xmlns:w16cex="http://schemas.microsoft.com/office/word/2018/wordml/cex" xmlns:w16cid="http://schemas.microsoft.com/office/word/2016/wordml/cid" xmlns:w16="http://schemas.microsoft.com/office/word/2018/wordml" xmlns:w16se="http://schemas.microsoft.com/office/word/2015/wordml/symex" xmlns:wpg="http://schemas.microsoft.com/office/word/2010/wordprocessingGroup" xmlns:wpi="http://schemas.microsoft.com/office/word/2010/wordprocessingInk" xmlns:wne="http://schemas.microsoft.com/office/word/2006/wordml" xmlns:wps="http://schemas.microsoft.com/office/word/2010/wordprocessingShape" mc:Ignorable="w14 w15 w16se w16cid w16 w16cex wp14">
+<w:numbering xmlns:wpc="http://schemas.microsoft.com/office/word/2010/wordprocessingCanvas" xmlns:cx="http://schemas.microsoft.com/office/drawing/2014/chartex" xmlns:cx1="http://schemas.microsoft.com/office/drawing/2015/9/8/chartex" xmlns:cx2="http://schemas.microsoft.com/office/drawing/2015/10/21/chartex" xmlns:cx3="http://schemas.microsoft.com/office/drawing/2016/5/9/chartex" xmlns:cx4="http://schemas.microsoft.com/office/drawing/2016/5/10/chartex" xmlns:cx5="http://schemas.microsoft.com/office/drawing/2016/5/11/chartex" xmlns:cx6="http://schemas.microsoft.com/office/drawing/2016/5/12/chartex" xmlns:cx7="http://schemas.microsoft.com/office/drawing/2016/5/13/chartex" xmlns:cx8="http://schemas.microsoft.com/office/drawing/2016/5/14/chartex" xmlns:mc="http://schemas.openxmlformats.org/markup-compatibility/2006" xmlns:aink="http://schemas.microsoft.com/office/drawing/2016/ink" xmlns:am3d="http://schemas.microsoft.com/office/drawing/2017/model3d" xmlns:o="urn:schemas-microsoft-com:office:office" xmlns:r="http://schemas.openxmlformats.org/officeDocument/2006/relationships" xmlns:m="http://schemas.openxmlformats.org/officeDocument/2006/math" xmlns:v="urn:schemas-microsoft-com:vml" xmlns:wp14="http://schemas.microsoft.com/office/word/2010/wordprocessingDrawing" xmlns:wp="http://schemas.openxmlformats.org/drawingml/2006/wordprocessingDrawing" xmlns:w10="urn:schemas-microsoft-com:office:word" xmlns:w="http://schemas.openxmlformats.org/wordprocessingml/2006/main" xmlns:w14="http://schemas.microsoft.com/office/word/2010/wordml" xmlns:w15="http://schemas.microsoft.com/office/word/2012/wordml" xmlns:w16cid="http://schemas.microsoft.com/office/word/2016/wordml/cid" xmlns:w16se="http://schemas.microsoft.com/office/word/2015/wordml/symex" xmlns:wpg="http://schemas.microsoft.com/office/word/2010/wordprocessingGroup" xmlns:wpi="http://schemas.microsoft.com/office/word/2010/wordprocessingInk" xmlns:wne="http://schemas.microsoft.com/office/word/2006/wordml" xmlns:wps="http://schemas.microsoft.com/office/word/2010/wordprocessingShape" mc:Ignorable="w14 w15 w16se w16cid wp14">
   <w:abstractNum w:abstractNumId="0" w15:restartNumberingAfterBreak="0">
     <w:nsid w:val="5BAC13FB"/>
     <w:multiLevelType w:val="multilevel"/>
@@ -6788,7 +6818,7 @@
 </file>
 
 <file path=word/styles.xml><?xml version="1.0" encoding="utf-8"?>
-<w:styles xmlns:mc="http://schemas.openxmlformats.org/markup-compatibility/2006" xmlns:r="http://schemas.openxmlformats.org/officeDocument/2006/relationships" xmlns:w="http://schemas.openxmlformats.org/wordprocessingml/2006/main" xmlns:w14="http://schemas.microsoft.com/office/word/2010/wordml" xmlns:w15="http://schemas.microsoft.com/office/word/2012/wordml" xmlns:w16cex="http://schemas.microsoft.com/office/word/2018/wordml/cex" xmlns:w16cid="http://schemas.microsoft.com/office/word/2016/wordml/cid" xmlns:w16="http://schemas.microsoft.com/office/word/2018/wordml" xmlns:w16se="http://schemas.microsoft.com/office/word/2015/wordml/symex" mc:Ignorable="w14 w15 w16se w16cid w16 w16cex">
+<w:styles xmlns:mc="http://schemas.openxmlformats.org/markup-compatibility/2006" xmlns:r="http://schemas.openxmlformats.org/officeDocument/2006/relationships" xmlns:w="http://schemas.openxmlformats.org/wordprocessingml/2006/main" xmlns:w14="http://schemas.microsoft.com/office/word/2010/wordml" xmlns:w15="http://schemas.microsoft.com/office/word/2012/wordml" xmlns:w16cid="http://schemas.microsoft.com/office/word/2016/wordml/cid" xmlns:w16se="http://schemas.microsoft.com/office/word/2015/wordml/symex" mc:Ignorable="w14 w15 w16se w16cid">
   <w:docDefaults>
     <w:rPrDefault>
       <w:rPr>

</xml_diff>

<commit_message>
Finished up the documentation, did some final style cleanup
</commit_message>
<xml_diff>
--- a/Documentation (Serbian)/Formal Review/Andrija/Docx/RC-32-001 Log Inspektora 1.docx
+++ b/Documentation (Serbian)/Formal Review/Andrija/Docx/RC-32-001 Log Inspektora 1.docx
@@ -1,6 +1,6 @@
 
 <file path=word/document.xml><?xml version="1.0" encoding="utf-8"?>
-<w:document xmlns:wpc="http://schemas.microsoft.com/office/word/2010/wordprocessingCanvas" xmlns:cx="http://schemas.microsoft.com/office/drawing/2014/chartex" xmlns:cx1="http://schemas.microsoft.com/office/drawing/2015/9/8/chartex" xmlns:cx2="http://schemas.microsoft.com/office/drawing/2015/10/21/chartex" xmlns:cx3="http://schemas.microsoft.com/office/drawing/2016/5/9/chartex" xmlns:cx4="http://schemas.microsoft.com/office/drawing/2016/5/10/chartex" xmlns:cx5="http://schemas.microsoft.com/office/drawing/2016/5/11/chartex" xmlns:cx6="http://schemas.microsoft.com/office/drawing/2016/5/12/chartex" xmlns:cx7="http://schemas.microsoft.com/office/drawing/2016/5/13/chartex" xmlns:cx8="http://schemas.microsoft.com/office/drawing/2016/5/14/chartex" xmlns:mc="http://schemas.openxmlformats.org/markup-compatibility/2006" xmlns:aink="http://schemas.microsoft.com/office/drawing/2016/ink" xmlns:am3d="http://schemas.microsoft.com/office/drawing/2017/model3d" xmlns:o="urn:schemas-microsoft-com:office:office" xmlns:r="http://schemas.openxmlformats.org/officeDocument/2006/relationships" xmlns:m="http://schemas.openxmlformats.org/officeDocument/2006/math" xmlns:v="urn:schemas-microsoft-com:vml" xmlns:wp14="http://schemas.microsoft.com/office/word/2010/wordprocessingDrawing" xmlns:wp="http://schemas.openxmlformats.org/drawingml/2006/wordprocessingDrawing" xmlns:w10="urn:schemas-microsoft-com:office:word" xmlns:w="http://schemas.openxmlformats.org/wordprocessingml/2006/main" xmlns:w14="http://schemas.microsoft.com/office/word/2010/wordml" xmlns:w15="http://schemas.microsoft.com/office/word/2012/wordml" xmlns:w16cid="http://schemas.microsoft.com/office/word/2016/wordml/cid" xmlns:w16se="http://schemas.microsoft.com/office/word/2015/wordml/symex" xmlns:wpg="http://schemas.microsoft.com/office/word/2010/wordprocessingGroup" xmlns:wpi="http://schemas.microsoft.com/office/word/2010/wordprocessingInk" xmlns:wne="http://schemas.microsoft.com/office/word/2006/wordml" xmlns:wps="http://schemas.microsoft.com/office/word/2010/wordprocessingShape" mc:Ignorable="w14 w15 w16se w16cid wp14">
+<w:document xmlns:wpc="http://schemas.microsoft.com/office/word/2010/wordprocessingCanvas" xmlns:cx="http://schemas.microsoft.com/office/drawing/2014/chartex" xmlns:cx1="http://schemas.microsoft.com/office/drawing/2015/9/8/chartex" xmlns:cx2="http://schemas.microsoft.com/office/drawing/2015/10/21/chartex" xmlns:cx3="http://schemas.microsoft.com/office/drawing/2016/5/9/chartex" xmlns:cx4="http://schemas.microsoft.com/office/drawing/2016/5/10/chartex" xmlns:cx5="http://schemas.microsoft.com/office/drawing/2016/5/11/chartex" xmlns:cx6="http://schemas.microsoft.com/office/drawing/2016/5/12/chartex" xmlns:cx7="http://schemas.microsoft.com/office/drawing/2016/5/13/chartex" xmlns:cx8="http://schemas.microsoft.com/office/drawing/2016/5/14/chartex" xmlns:mc="http://schemas.openxmlformats.org/markup-compatibility/2006" xmlns:aink="http://schemas.microsoft.com/office/drawing/2016/ink" xmlns:am3d="http://schemas.microsoft.com/office/drawing/2017/model3d" xmlns:o="urn:schemas-microsoft-com:office:office" xmlns:r="http://schemas.openxmlformats.org/officeDocument/2006/relationships" xmlns:m="http://schemas.openxmlformats.org/officeDocument/2006/math" xmlns:v="urn:schemas-microsoft-com:vml" xmlns:wp14="http://schemas.microsoft.com/office/word/2010/wordprocessingDrawing" xmlns:wp="http://schemas.openxmlformats.org/drawingml/2006/wordprocessingDrawing" xmlns:w10="urn:schemas-microsoft-com:office:word" xmlns:w="http://schemas.openxmlformats.org/wordprocessingml/2006/main" xmlns:w14="http://schemas.microsoft.com/office/word/2010/wordml" xmlns:w15="http://schemas.microsoft.com/office/word/2012/wordml" xmlns:w16cex="http://schemas.microsoft.com/office/word/2018/wordml/cex" xmlns:w16cid="http://schemas.microsoft.com/office/word/2016/wordml/cid" xmlns:w16="http://schemas.microsoft.com/office/word/2018/wordml" xmlns:w16se="http://schemas.microsoft.com/office/word/2015/wordml/symex" xmlns:wpg="http://schemas.microsoft.com/office/word/2010/wordprocessingGroup" xmlns:wpi="http://schemas.microsoft.com/office/word/2010/wordprocessingInk" xmlns:wne="http://schemas.microsoft.com/office/word/2006/wordml" xmlns:wps="http://schemas.microsoft.com/office/word/2010/wordprocessingShape" mc:Ignorable="w14 w15 w16se w16cid w16 w16cex wp14">
   <w:body>
     <w:p/>
     <w:tbl>
@@ -411,21 +411,7 @@
               <w:rPr>
                 <w:sz w:val="24"/>
               </w:rPr>
-              <w:t xml:space="preserve">RC-32-001 Log </w:t>
-            </w:r>
-            <w:proofErr w:type="spellStart"/>
-            <w:r>
-              <w:rPr>
-                <w:sz w:val="24"/>
-              </w:rPr>
-              <w:t>Inspektora</w:t>
-            </w:r>
-            <w:proofErr w:type="spellEnd"/>
-            <w:r>
-              <w:rPr>
-                <w:sz w:val="24"/>
-              </w:rPr>
-              <w:t xml:space="preserve"> 1.pdf</w:t>
+              <w:t>RC-32-001 Log Inspektora 1.pdf</w:t>
             </w:r>
           </w:p>
         </w:tc>
@@ -901,8 +887,17 @@
             <w:r>
               <w:rPr>
                 <w:sz w:val="24"/>
-              </w:rPr>
-              <w:t>21.03.2020.</w:t>
+                <w:lang w:val="sr-Cyrl-RS"/>
+              </w:rPr>
+              <w:t>19</w:t>
+            </w:r>
+            <w:bookmarkStart w:id="3" w:name="_GoBack"/>
+            <w:bookmarkEnd w:id="3"/>
+            <w:r>
+              <w:rPr>
+                <w:sz w:val="24"/>
+              </w:rPr>
+              <w:t>.03.2020.</w:t>
             </w:r>
           </w:p>
         </w:tc>
@@ -1254,16 +1249,7 @@
                 <w:sz w:val="24"/>
                 <w:lang w:val="sr-Cyrl-RS"/>
               </w:rPr>
-              <w:t>Мислим да је овај производ спреман за</w:t>
-            </w:r>
-            <w:bookmarkStart w:id="3" w:name="_GoBack"/>
-            <w:bookmarkEnd w:id="3"/>
-            <w:r>
-              <w:rPr>
-                <w:sz w:val="24"/>
-                <w:lang w:val="sr-Cyrl-RS"/>
-              </w:rPr>
-              <w:t xml:space="preserve"> </w:t>
+              <w:t xml:space="preserve">Мислим да је овај производ спреман за </w:t>
             </w:r>
             <w:r>
               <w:rPr>
@@ -2357,29 +2343,8 @@
               <w:t xml:space="preserve">Линк означен са </w:t>
             </w:r>
             <w:r>
-              <w:t>“</w:t>
-            </w:r>
-            <w:proofErr w:type="spellStart"/>
-            <w:r>
-              <w:t>Pregled</w:t>
-            </w:r>
-            <w:proofErr w:type="spellEnd"/>
-            <w:r>
-              <w:t xml:space="preserve"> </w:t>
-            </w:r>
-            <w:proofErr w:type="spellStart"/>
-            <w:r>
-              <w:t>svih</w:t>
-            </w:r>
-            <w:proofErr w:type="spellEnd"/>
-            <w:r>
-              <w:t xml:space="preserve"> </w:t>
-            </w:r>
-            <w:proofErr w:type="spellStart"/>
-            <w:r>
-              <w:t>doga</w:t>
-            </w:r>
-            <w:proofErr w:type="spellEnd"/>
+              <w:t>“Pregled svih doga</w:t>
+            </w:r>
             <w:r>
               <w:rPr>
                 <w:lang w:val="sr-Latn-RS"/>
@@ -2779,11 +2744,9 @@
             <w:pPr>
               <w:spacing w:before="40" w:after="40"/>
             </w:pPr>
-            <w:proofErr w:type="spellStart"/>
             <w:r>
               <w:t>SSU_PrijavljivanjeNaKonkurs</w:t>
             </w:r>
-            <w:proofErr w:type="spellEnd"/>
             <w:r>
               <w:rPr>
                 <w:lang w:val="sr-Cyrl-RS"/>
@@ -3012,11 +2975,9 @@
                 <w:lang w:val="sr-Cyrl-RS"/>
               </w:rPr>
             </w:pPr>
-            <w:proofErr w:type="spellStart"/>
             <w:r>
               <w:t>SSU_PrijavljivanjeNaKonkurs</w:t>
             </w:r>
-            <w:proofErr w:type="spellEnd"/>
             <w:r>
               <w:rPr>
                 <w:lang w:val="sr-Cyrl-RS"/>
@@ -3239,11 +3200,9 @@
                 <w:lang w:val="sr-Cyrl-RS"/>
               </w:rPr>
             </w:pPr>
-            <w:proofErr w:type="spellStart"/>
             <w:r>
               <w:t>SSU_PrijavljivanjeNaKonkurs</w:t>
             </w:r>
-            <w:proofErr w:type="spellEnd"/>
             <w:r>
               <w:rPr>
                 <w:lang w:val="sr-Cyrl-RS"/>
@@ -6593,7 +6552,7 @@
 </file>
 
 <file path=word/endnotes.xml><?xml version="1.0" encoding="utf-8"?>
-<w:endnotes xmlns:wpc="http://schemas.microsoft.com/office/word/2010/wordprocessingCanvas" xmlns:cx="http://schemas.microsoft.com/office/drawing/2014/chartex" xmlns:cx1="http://schemas.microsoft.com/office/drawing/2015/9/8/chartex" xmlns:cx2="http://schemas.microsoft.com/office/drawing/2015/10/21/chartex" xmlns:cx3="http://schemas.microsoft.com/office/drawing/2016/5/9/chartex" xmlns:cx4="http://schemas.microsoft.com/office/drawing/2016/5/10/chartex" xmlns:cx5="http://schemas.microsoft.com/office/drawing/2016/5/11/chartex" xmlns:cx6="http://schemas.microsoft.com/office/drawing/2016/5/12/chartex" xmlns:cx7="http://schemas.microsoft.com/office/drawing/2016/5/13/chartex" xmlns:cx8="http://schemas.microsoft.com/office/drawing/2016/5/14/chartex" xmlns:mc="http://schemas.openxmlformats.org/markup-compatibility/2006" xmlns:aink="http://schemas.microsoft.com/office/drawing/2016/ink" xmlns:am3d="http://schemas.microsoft.com/office/drawing/2017/model3d" xmlns:o="urn:schemas-microsoft-com:office:office" xmlns:r="http://schemas.openxmlformats.org/officeDocument/2006/relationships" xmlns:m="http://schemas.openxmlformats.org/officeDocument/2006/math" xmlns:v="urn:schemas-microsoft-com:vml" xmlns:wp14="http://schemas.microsoft.com/office/word/2010/wordprocessingDrawing" xmlns:wp="http://schemas.openxmlformats.org/drawingml/2006/wordprocessingDrawing" xmlns:w10="urn:schemas-microsoft-com:office:word" xmlns:w="http://schemas.openxmlformats.org/wordprocessingml/2006/main" xmlns:w14="http://schemas.microsoft.com/office/word/2010/wordml" xmlns:w15="http://schemas.microsoft.com/office/word/2012/wordml" xmlns:w16cid="http://schemas.microsoft.com/office/word/2016/wordml/cid" xmlns:w16se="http://schemas.microsoft.com/office/word/2015/wordml/symex" xmlns:wpg="http://schemas.microsoft.com/office/word/2010/wordprocessingGroup" xmlns:wpi="http://schemas.microsoft.com/office/word/2010/wordprocessingInk" xmlns:wne="http://schemas.microsoft.com/office/word/2006/wordml" xmlns:wps="http://schemas.microsoft.com/office/word/2010/wordprocessingShape" mc:Ignorable="w14 w15 w16se w16cid wp14">
+<w:endnotes xmlns:wpc="http://schemas.microsoft.com/office/word/2010/wordprocessingCanvas" xmlns:cx="http://schemas.microsoft.com/office/drawing/2014/chartex" xmlns:cx1="http://schemas.microsoft.com/office/drawing/2015/9/8/chartex" xmlns:cx2="http://schemas.microsoft.com/office/drawing/2015/10/21/chartex" xmlns:cx3="http://schemas.microsoft.com/office/drawing/2016/5/9/chartex" xmlns:cx4="http://schemas.microsoft.com/office/drawing/2016/5/10/chartex" xmlns:cx5="http://schemas.microsoft.com/office/drawing/2016/5/11/chartex" xmlns:cx6="http://schemas.microsoft.com/office/drawing/2016/5/12/chartex" xmlns:cx7="http://schemas.microsoft.com/office/drawing/2016/5/13/chartex" xmlns:cx8="http://schemas.microsoft.com/office/drawing/2016/5/14/chartex" xmlns:mc="http://schemas.openxmlformats.org/markup-compatibility/2006" xmlns:aink="http://schemas.microsoft.com/office/drawing/2016/ink" xmlns:am3d="http://schemas.microsoft.com/office/drawing/2017/model3d" xmlns:o="urn:schemas-microsoft-com:office:office" xmlns:r="http://schemas.openxmlformats.org/officeDocument/2006/relationships" xmlns:m="http://schemas.openxmlformats.org/officeDocument/2006/math" xmlns:v="urn:schemas-microsoft-com:vml" xmlns:wp14="http://schemas.microsoft.com/office/word/2010/wordprocessingDrawing" xmlns:wp="http://schemas.openxmlformats.org/drawingml/2006/wordprocessingDrawing" xmlns:w10="urn:schemas-microsoft-com:office:word" xmlns:w="http://schemas.openxmlformats.org/wordprocessingml/2006/main" xmlns:w14="http://schemas.microsoft.com/office/word/2010/wordml" xmlns:w15="http://schemas.microsoft.com/office/word/2012/wordml" xmlns:w16cex="http://schemas.microsoft.com/office/word/2018/wordml/cex" xmlns:w16cid="http://schemas.microsoft.com/office/word/2016/wordml/cid" xmlns:w16="http://schemas.microsoft.com/office/word/2018/wordml" xmlns:w16se="http://schemas.microsoft.com/office/word/2015/wordml/symex" xmlns:wpg="http://schemas.microsoft.com/office/word/2010/wordprocessingGroup" xmlns:wpi="http://schemas.microsoft.com/office/word/2010/wordprocessingInk" xmlns:wne="http://schemas.microsoft.com/office/word/2006/wordml" xmlns:wps="http://schemas.microsoft.com/office/word/2010/wordprocessingShape" mc:Ignorable="w14 w15 w16se w16cid w16 w16cex wp14">
   <w:endnote w:type="separator" w:id="-1">
     <w:p>
       <w:r>
@@ -6612,7 +6571,7 @@
 </file>
 
 <file path=word/footnotes.xml><?xml version="1.0" encoding="utf-8"?>
-<w:footnotes xmlns:wpc="http://schemas.microsoft.com/office/word/2010/wordprocessingCanvas" xmlns:cx="http://schemas.microsoft.com/office/drawing/2014/chartex" xmlns:cx1="http://schemas.microsoft.com/office/drawing/2015/9/8/chartex" xmlns:cx2="http://schemas.microsoft.com/office/drawing/2015/10/21/chartex" xmlns:cx3="http://schemas.microsoft.com/office/drawing/2016/5/9/chartex" xmlns:cx4="http://schemas.microsoft.com/office/drawing/2016/5/10/chartex" xmlns:cx5="http://schemas.microsoft.com/office/drawing/2016/5/11/chartex" xmlns:cx6="http://schemas.microsoft.com/office/drawing/2016/5/12/chartex" xmlns:cx7="http://schemas.microsoft.com/office/drawing/2016/5/13/chartex" xmlns:cx8="http://schemas.microsoft.com/office/drawing/2016/5/14/chartex" xmlns:mc="http://schemas.openxmlformats.org/markup-compatibility/2006" xmlns:aink="http://schemas.microsoft.com/office/drawing/2016/ink" xmlns:am3d="http://schemas.microsoft.com/office/drawing/2017/model3d" xmlns:o="urn:schemas-microsoft-com:office:office" xmlns:r="http://schemas.openxmlformats.org/officeDocument/2006/relationships" xmlns:m="http://schemas.openxmlformats.org/officeDocument/2006/math" xmlns:v="urn:schemas-microsoft-com:vml" xmlns:wp14="http://schemas.microsoft.com/office/word/2010/wordprocessingDrawing" xmlns:wp="http://schemas.openxmlformats.org/drawingml/2006/wordprocessingDrawing" xmlns:w10="urn:schemas-microsoft-com:office:word" xmlns:w="http://schemas.openxmlformats.org/wordprocessingml/2006/main" xmlns:w14="http://schemas.microsoft.com/office/word/2010/wordml" xmlns:w15="http://schemas.microsoft.com/office/word/2012/wordml" xmlns:w16cid="http://schemas.microsoft.com/office/word/2016/wordml/cid" xmlns:w16se="http://schemas.microsoft.com/office/word/2015/wordml/symex" xmlns:wpg="http://schemas.microsoft.com/office/word/2010/wordprocessingGroup" xmlns:wpi="http://schemas.microsoft.com/office/word/2010/wordprocessingInk" xmlns:wne="http://schemas.microsoft.com/office/word/2006/wordml" xmlns:wps="http://schemas.microsoft.com/office/word/2010/wordprocessingShape" mc:Ignorable="w14 w15 w16se w16cid wp14">
+<w:footnotes xmlns:wpc="http://schemas.microsoft.com/office/word/2010/wordprocessingCanvas" xmlns:cx="http://schemas.microsoft.com/office/drawing/2014/chartex" xmlns:cx1="http://schemas.microsoft.com/office/drawing/2015/9/8/chartex" xmlns:cx2="http://schemas.microsoft.com/office/drawing/2015/10/21/chartex" xmlns:cx3="http://schemas.microsoft.com/office/drawing/2016/5/9/chartex" xmlns:cx4="http://schemas.microsoft.com/office/drawing/2016/5/10/chartex" xmlns:cx5="http://schemas.microsoft.com/office/drawing/2016/5/11/chartex" xmlns:cx6="http://schemas.microsoft.com/office/drawing/2016/5/12/chartex" xmlns:cx7="http://schemas.microsoft.com/office/drawing/2016/5/13/chartex" xmlns:cx8="http://schemas.microsoft.com/office/drawing/2016/5/14/chartex" xmlns:mc="http://schemas.openxmlformats.org/markup-compatibility/2006" xmlns:aink="http://schemas.microsoft.com/office/drawing/2016/ink" xmlns:am3d="http://schemas.microsoft.com/office/drawing/2017/model3d" xmlns:o="urn:schemas-microsoft-com:office:office" xmlns:r="http://schemas.openxmlformats.org/officeDocument/2006/relationships" xmlns:m="http://schemas.openxmlformats.org/officeDocument/2006/math" xmlns:v="urn:schemas-microsoft-com:vml" xmlns:wp14="http://schemas.microsoft.com/office/word/2010/wordprocessingDrawing" xmlns:wp="http://schemas.openxmlformats.org/drawingml/2006/wordprocessingDrawing" xmlns:w10="urn:schemas-microsoft-com:office:word" xmlns:w="http://schemas.openxmlformats.org/wordprocessingml/2006/main" xmlns:w14="http://schemas.microsoft.com/office/word/2010/wordml" xmlns:w15="http://schemas.microsoft.com/office/word/2012/wordml" xmlns:w16cex="http://schemas.microsoft.com/office/word/2018/wordml/cex" xmlns:w16cid="http://schemas.microsoft.com/office/word/2016/wordml/cid" xmlns:w16="http://schemas.microsoft.com/office/word/2018/wordml" xmlns:w16se="http://schemas.microsoft.com/office/word/2015/wordml/symex" xmlns:wpg="http://schemas.microsoft.com/office/word/2010/wordprocessingGroup" xmlns:wpi="http://schemas.microsoft.com/office/word/2010/wordprocessingInk" xmlns:wne="http://schemas.microsoft.com/office/word/2006/wordml" xmlns:wps="http://schemas.microsoft.com/office/word/2010/wordprocessingShape" mc:Ignorable="w14 w15 w16se w16cid w16 w16cex wp14">
   <w:footnote w:type="separator" w:id="-1">
     <w:p>
       <w:r>
@@ -6631,7 +6590,7 @@
 </file>
 
 <file path=word/header1.xml><?xml version="1.0" encoding="utf-8"?>
-<w:hdr xmlns:wpc="http://schemas.microsoft.com/office/word/2010/wordprocessingCanvas" xmlns:cx="http://schemas.microsoft.com/office/drawing/2014/chartex" xmlns:cx1="http://schemas.microsoft.com/office/drawing/2015/9/8/chartex" xmlns:cx2="http://schemas.microsoft.com/office/drawing/2015/10/21/chartex" xmlns:cx3="http://schemas.microsoft.com/office/drawing/2016/5/9/chartex" xmlns:cx4="http://schemas.microsoft.com/office/drawing/2016/5/10/chartex" xmlns:cx5="http://schemas.microsoft.com/office/drawing/2016/5/11/chartex" xmlns:cx6="http://schemas.microsoft.com/office/drawing/2016/5/12/chartex" xmlns:cx7="http://schemas.microsoft.com/office/drawing/2016/5/13/chartex" xmlns:cx8="http://schemas.microsoft.com/office/drawing/2016/5/14/chartex" xmlns:mc="http://schemas.openxmlformats.org/markup-compatibility/2006" xmlns:aink="http://schemas.microsoft.com/office/drawing/2016/ink" xmlns:am3d="http://schemas.microsoft.com/office/drawing/2017/model3d" xmlns:o="urn:schemas-microsoft-com:office:office" xmlns:r="http://schemas.openxmlformats.org/officeDocument/2006/relationships" xmlns:m="http://schemas.openxmlformats.org/officeDocument/2006/math" xmlns:v="urn:schemas-microsoft-com:vml" xmlns:wp14="http://schemas.microsoft.com/office/word/2010/wordprocessingDrawing" xmlns:wp="http://schemas.openxmlformats.org/drawingml/2006/wordprocessingDrawing" xmlns:w10="urn:schemas-microsoft-com:office:word" xmlns:w="http://schemas.openxmlformats.org/wordprocessingml/2006/main" xmlns:w14="http://schemas.microsoft.com/office/word/2010/wordml" xmlns:w15="http://schemas.microsoft.com/office/word/2012/wordml" xmlns:w16cid="http://schemas.microsoft.com/office/word/2016/wordml/cid" xmlns:w16se="http://schemas.microsoft.com/office/word/2015/wordml/symex" xmlns:wpg="http://schemas.microsoft.com/office/word/2010/wordprocessingGroup" xmlns:wpi="http://schemas.microsoft.com/office/word/2010/wordprocessingInk" xmlns:wne="http://schemas.microsoft.com/office/word/2006/wordml" xmlns:wps="http://schemas.microsoft.com/office/word/2010/wordprocessingShape" mc:Ignorable="w14 w15 w16se w16cid wp14">
+<w:hdr xmlns:wpc="http://schemas.microsoft.com/office/word/2010/wordprocessingCanvas" xmlns:cx="http://schemas.microsoft.com/office/drawing/2014/chartex" xmlns:cx1="http://schemas.microsoft.com/office/drawing/2015/9/8/chartex" xmlns:cx2="http://schemas.microsoft.com/office/drawing/2015/10/21/chartex" xmlns:cx3="http://schemas.microsoft.com/office/drawing/2016/5/9/chartex" xmlns:cx4="http://schemas.microsoft.com/office/drawing/2016/5/10/chartex" xmlns:cx5="http://schemas.microsoft.com/office/drawing/2016/5/11/chartex" xmlns:cx6="http://schemas.microsoft.com/office/drawing/2016/5/12/chartex" xmlns:cx7="http://schemas.microsoft.com/office/drawing/2016/5/13/chartex" xmlns:cx8="http://schemas.microsoft.com/office/drawing/2016/5/14/chartex" xmlns:mc="http://schemas.openxmlformats.org/markup-compatibility/2006" xmlns:aink="http://schemas.microsoft.com/office/drawing/2016/ink" xmlns:am3d="http://schemas.microsoft.com/office/drawing/2017/model3d" xmlns:o="urn:schemas-microsoft-com:office:office" xmlns:r="http://schemas.openxmlformats.org/officeDocument/2006/relationships" xmlns:m="http://schemas.openxmlformats.org/officeDocument/2006/math" xmlns:v="urn:schemas-microsoft-com:vml" xmlns:wp14="http://schemas.microsoft.com/office/word/2010/wordprocessingDrawing" xmlns:wp="http://schemas.openxmlformats.org/drawingml/2006/wordprocessingDrawing" xmlns:w10="urn:schemas-microsoft-com:office:word" xmlns:w="http://schemas.openxmlformats.org/wordprocessingml/2006/main" xmlns:w14="http://schemas.microsoft.com/office/word/2010/wordml" xmlns:w15="http://schemas.microsoft.com/office/word/2012/wordml" xmlns:w16cex="http://schemas.microsoft.com/office/word/2018/wordml/cex" xmlns:w16cid="http://schemas.microsoft.com/office/word/2016/wordml/cid" xmlns:w16="http://schemas.microsoft.com/office/word/2018/wordml" xmlns:w16se="http://schemas.microsoft.com/office/word/2015/wordml/symex" xmlns:wpg="http://schemas.microsoft.com/office/word/2010/wordprocessingGroup" xmlns:wpi="http://schemas.microsoft.com/office/word/2010/wordprocessingInk" xmlns:wne="http://schemas.microsoft.com/office/word/2006/wordml" xmlns:wps="http://schemas.microsoft.com/office/word/2010/wordprocessingShape" mc:Ignorable="w14 w15 w16se w16cid w16 w16cex wp14">
   <w:p>
     <w:pPr>
       <w:pStyle w:val="Header"/>
@@ -6641,10 +6600,10 @@
         <w:noProof/>
       </w:rPr>
       <w:drawing>
-        <wp:inline distT="0" distB="0" distL="0" distR="0" wp14:anchorId="4F564FF6" wp14:editId="2393EF60">
-          <wp:extent cx="998307" cy="358171"/>
-          <wp:effectExtent l="0" t="0" r="0" b="3810"/>
-          <wp:docPr id="1" name="Picture 1"/>
+        <wp:inline distT="0" distB="0" distL="0" distR="0" wp14:anchorId="6827903F" wp14:editId="7ACB74D3">
+          <wp:extent cx="917647" cy="280800"/>
+          <wp:effectExtent l="0" t="0" r="0" b="5080"/>
+          <wp:docPr id="2" name="Picture 2" descr="A picture containing drawing, plate&#10;&#10;Description automatically generated"/>
           <wp:cNvGraphicFramePr>
             <a:graphicFrameLocks xmlns:a="http://schemas.openxmlformats.org/drawingml/2006/main" noChangeAspect="1"/>
           </wp:cNvGraphicFramePr>
@@ -6652,7 +6611,7 @@
             <a:graphicData uri="http://schemas.openxmlformats.org/drawingml/2006/picture">
               <pic:pic xmlns:pic="http://schemas.openxmlformats.org/drawingml/2006/picture">
                 <pic:nvPicPr>
-                  <pic:cNvPr id="1" name="LogoScreenshot.png"/>
+                  <pic:cNvPr id="2" name="TODO_Logo.png"/>
                   <pic:cNvPicPr/>
                 </pic:nvPicPr>
                 <pic:blipFill>
@@ -6670,7 +6629,7 @@
                 <pic:spPr>
                   <a:xfrm>
                     <a:off x="0" y="0"/>
-                    <a:ext cx="998307" cy="358171"/>
+                    <a:ext cx="917647" cy="280800"/>
                   </a:xfrm>
                   <a:prstGeom prst="rect">
                     <a:avLst/>
@@ -6687,7 +6646,7 @@
 </file>
 
 <file path=word/numbering.xml><?xml version="1.0" encoding="utf-8"?>
-<w:numbering xmlns:wpc="http://schemas.microsoft.com/office/word/2010/wordprocessingCanvas" xmlns:cx="http://schemas.microsoft.com/office/drawing/2014/chartex" xmlns:cx1="http://schemas.microsoft.com/office/drawing/2015/9/8/chartex" xmlns:cx2="http://schemas.microsoft.com/office/drawing/2015/10/21/chartex" xmlns:cx3="http://schemas.microsoft.com/office/drawing/2016/5/9/chartex" xmlns:cx4="http://schemas.microsoft.com/office/drawing/2016/5/10/chartex" xmlns:cx5="http://schemas.microsoft.com/office/drawing/2016/5/11/chartex" xmlns:cx6="http://schemas.microsoft.com/office/drawing/2016/5/12/chartex" xmlns:cx7="http://schemas.microsoft.com/office/drawing/2016/5/13/chartex" xmlns:cx8="http://schemas.microsoft.com/office/drawing/2016/5/14/chartex" xmlns:mc="http://schemas.openxmlformats.org/markup-compatibility/2006" xmlns:aink="http://schemas.microsoft.com/office/drawing/2016/ink" xmlns:am3d="http://schemas.microsoft.com/office/drawing/2017/model3d" xmlns:o="urn:schemas-microsoft-com:office:office" xmlns:r="http://schemas.openxmlformats.org/officeDocument/2006/relationships" xmlns:m="http://schemas.openxmlformats.org/officeDocument/2006/math" xmlns:v="urn:schemas-microsoft-com:vml" xmlns:wp14="http://schemas.microsoft.com/office/word/2010/wordprocessingDrawing" xmlns:wp="http://schemas.openxmlformats.org/drawingml/2006/wordprocessingDrawing" xmlns:w10="urn:schemas-microsoft-com:office:word" xmlns:w="http://schemas.openxmlformats.org/wordprocessingml/2006/main" xmlns:w14="http://schemas.microsoft.com/office/word/2010/wordml" xmlns:w15="http://schemas.microsoft.com/office/word/2012/wordml" xmlns:w16cid="http://schemas.microsoft.com/office/word/2016/wordml/cid" xmlns:w16se="http://schemas.microsoft.com/office/word/2015/wordml/symex" xmlns:wpg="http://schemas.microsoft.com/office/word/2010/wordprocessingGroup" xmlns:wpi="http://schemas.microsoft.com/office/word/2010/wordprocessingInk" xmlns:wne="http://schemas.microsoft.com/office/word/2006/wordml" xmlns:wps="http://schemas.microsoft.com/office/word/2010/wordprocessingShape" mc:Ignorable="w14 w15 w16se w16cid wp14">
+<w:numbering xmlns:wpc="http://schemas.microsoft.com/office/word/2010/wordprocessingCanvas" xmlns:cx="http://schemas.microsoft.com/office/drawing/2014/chartex" xmlns:cx1="http://schemas.microsoft.com/office/drawing/2015/9/8/chartex" xmlns:cx2="http://schemas.microsoft.com/office/drawing/2015/10/21/chartex" xmlns:cx3="http://schemas.microsoft.com/office/drawing/2016/5/9/chartex" xmlns:cx4="http://schemas.microsoft.com/office/drawing/2016/5/10/chartex" xmlns:cx5="http://schemas.microsoft.com/office/drawing/2016/5/11/chartex" xmlns:cx6="http://schemas.microsoft.com/office/drawing/2016/5/12/chartex" xmlns:cx7="http://schemas.microsoft.com/office/drawing/2016/5/13/chartex" xmlns:cx8="http://schemas.microsoft.com/office/drawing/2016/5/14/chartex" xmlns:mc="http://schemas.openxmlformats.org/markup-compatibility/2006" xmlns:aink="http://schemas.microsoft.com/office/drawing/2016/ink" xmlns:am3d="http://schemas.microsoft.com/office/drawing/2017/model3d" xmlns:o="urn:schemas-microsoft-com:office:office" xmlns:r="http://schemas.openxmlformats.org/officeDocument/2006/relationships" xmlns:m="http://schemas.openxmlformats.org/officeDocument/2006/math" xmlns:v="urn:schemas-microsoft-com:vml" xmlns:wp14="http://schemas.microsoft.com/office/word/2010/wordprocessingDrawing" xmlns:wp="http://schemas.openxmlformats.org/drawingml/2006/wordprocessingDrawing" xmlns:w10="urn:schemas-microsoft-com:office:word" xmlns:w="http://schemas.openxmlformats.org/wordprocessingml/2006/main" xmlns:w14="http://schemas.microsoft.com/office/word/2010/wordml" xmlns:w15="http://schemas.microsoft.com/office/word/2012/wordml" xmlns:w16cex="http://schemas.microsoft.com/office/word/2018/wordml/cex" xmlns:w16cid="http://schemas.microsoft.com/office/word/2016/wordml/cid" xmlns:w16="http://schemas.microsoft.com/office/word/2018/wordml" xmlns:w16se="http://schemas.microsoft.com/office/word/2015/wordml/symex" xmlns:wpg="http://schemas.microsoft.com/office/word/2010/wordprocessingGroup" xmlns:wpi="http://schemas.microsoft.com/office/word/2010/wordprocessingInk" xmlns:wne="http://schemas.microsoft.com/office/word/2006/wordml" xmlns:wps="http://schemas.microsoft.com/office/word/2010/wordprocessingShape" mc:Ignorable="w14 w15 w16se w16cid w16 w16cex wp14">
   <w:abstractNum w:abstractNumId="0" w15:restartNumberingAfterBreak="0">
     <w:nsid w:val="5BAC13FB"/>
     <w:multiLevelType w:val="multilevel"/>
@@ -6818,7 +6777,7 @@
 </file>
 
 <file path=word/styles.xml><?xml version="1.0" encoding="utf-8"?>
-<w:styles xmlns:mc="http://schemas.openxmlformats.org/markup-compatibility/2006" xmlns:r="http://schemas.openxmlformats.org/officeDocument/2006/relationships" xmlns:w="http://schemas.openxmlformats.org/wordprocessingml/2006/main" xmlns:w14="http://schemas.microsoft.com/office/word/2010/wordml" xmlns:w15="http://schemas.microsoft.com/office/word/2012/wordml" xmlns:w16cid="http://schemas.microsoft.com/office/word/2016/wordml/cid" xmlns:w16se="http://schemas.microsoft.com/office/word/2015/wordml/symex" mc:Ignorable="w14 w15 w16se w16cid">
+<w:styles xmlns:mc="http://schemas.openxmlformats.org/markup-compatibility/2006" xmlns:r="http://schemas.openxmlformats.org/officeDocument/2006/relationships" xmlns:w="http://schemas.openxmlformats.org/wordprocessingml/2006/main" xmlns:w14="http://schemas.microsoft.com/office/word/2010/wordml" xmlns:w15="http://schemas.microsoft.com/office/word/2012/wordml" xmlns:w16cex="http://schemas.microsoft.com/office/word/2018/wordml/cex" xmlns:w16cid="http://schemas.microsoft.com/office/word/2016/wordml/cid" xmlns:w16="http://schemas.microsoft.com/office/word/2018/wordml" xmlns:w16se="http://schemas.microsoft.com/office/word/2015/wordml/symex" mc:Ignorable="w14 w15 w16se w16cid w16 w16cex">
   <w:docDefaults>
     <w:rPrDefault>
       <w:rPr>

</xml_diff>